<commit_message>
expanded aims, roles and scope/limits sections
</commit_message>
<xml_diff>
--- a/Assignment 3 Our IT Project.docx
+++ b/Assignment 3 Our IT Project.docx
@@ -2776,6 +2776,68 @@
           <w:lang w:val="en-GB"/>
         </w:rPr>
       </w:pPr>
+    </w:p>
+    <w:p>
+      <w:pPr>
+        <w:spacing w:line="240" w:lineRule="auto"/>
+        <w:rPr>
+          <w:rFonts w:ascii="Calibri" w:hAnsi="Calibri" w:eastAsia="Calibri" w:cs="Calibri"/>
+          <w:noProof w:val="0"/>
+          <w:color w:val="FF0000"/>
+          <w:sz w:val="22"/>
+          <w:szCs w:val="22"/>
+          <w:lang w:val="en-GB"/>
+        </w:rPr>
+      </w:pPr>
+      <w:r>
+        <w:rPr>
+          <w:rFonts w:ascii="Calibri" w:hAnsi="Calibri" w:eastAsia="Calibri" w:cs="Calibri"/>
+          <w:noProof w:val="0"/>
+          <w:color w:val="FF0000"/>
+          <w:sz w:val="22"/>
+          <w:szCs w:val="22"/>
+          <w:lang w:val="en-GB"/>
+        </w:rPr>
+        <w:t>The aim of this project is to develop a game available for smartphones called ‘Animalcules’ that allows user to explore their local neighbourhoods where they</w:t>
+      </w:r>
+      <w:r>
+        <w:rPr>
+          <w:rFonts w:ascii="Calibri" w:hAnsi="Calibri" w:eastAsia="Calibri" w:cs="Calibri"/>
+          <w:noProof w:val="0"/>
+          <w:color w:val="FF0000"/>
+          <w:sz w:val="22"/>
+          <w:szCs w:val="22"/>
+          <w:lang w:val="en-GB"/>
+        </w:rPr>
+        <w:t xml:space="preserve"> may find and ‘collect’ microbes by participating in mini-games utilising augmented reality and geolocation. Animalcules is to be an educational, yet engaging and fun, way to inform the target user</w:t>
+      </w:r>
+      <w:r>
+        <w:rPr>
+          <w:rFonts w:ascii="Calibri" w:hAnsi="Calibri" w:eastAsia="Calibri" w:cs="Calibri"/>
+          <w:noProof w:val="0"/>
+          <w:color w:val="FF0000"/>
+          <w:sz w:val="22"/>
+          <w:szCs w:val="22"/>
+          <w:lang w:val="en-GB"/>
+        </w:rPr>
+        <w:t xml:space="preserve">base (primary/high school students) about the prevalence, effect and </w:t>
+      </w:r>
+      <w:r>
+        <w:rPr>
+          <w:rFonts w:ascii="Calibri" w:hAnsi="Calibri" w:eastAsia="Calibri" w:cs="Calibri"/>
+          <w:noProof w:val="0"/>
+          <w:color w:val="FF0000"/>
+          <w:sz w:val="22"/>
+          <w:szCs w:val="22"/>
+          <w:lang w:val="en-GB"/>
+        </w:rPr>
+        <w:t>importance of the various microbes that humans live with in modern society.</w:t>
+      </w:r>
+    </w:p>
+    <w:p>
+      <w:pPr>
+        <w:spacing w:line="240" w:lineRule="auto"/>
+      </w:pPr>
       <w:r>
         <w:rPr>
           <w:rFonts w:ascii="Calibri" w:hAnsi="Calibri" w:eastAsia="Calibri" w:cs="Calibri"/>
@@ -2809,18 +2871,18 @@
           <w:szCs w:val="22"/>
           <w:lang w:val="en-GB"/>
         </w:rPr>
-        <w:t xml:space="preserve"> there are several key steps that need to be completed. </w:t>
-      </w:r>
-    </w:p>
-    <w:p>
-      <w:pPr>
-        <w:spacing w:line="240" w:lineRule="auto"/>
-        <w:rPr>
-          <w:color w:val="FF0000"/>
-        </w:rPr>
-      </w:pPr>
-      <w:r>
-        <w:br/>
+        <w:t xml:space="preserve"> there are several key steps that need to be completed</w:t>
+      </w:r>
+      <w:r>
+        <w:rPr>
+          <w:rFonts w:ascii="Calibri" w:hAnsi="Calibri" w:eastAsia="Calibri" w:cs="Calibri"/>
+          <w:noProof w:val="0"/>
+          <w:color w:val="FF0000"/>
+          <w:sz w:val="22"/>
+          <w:szCs w:val="22"/>
+          <w:lang w:val="en-GB"/>
+        </w:rPr>
+        <w:t>:</w:t>
       </w:r>
     </w:p>
     <w:p>
@@ -2901,7 +2963,18 @@
           <w:szCs w:val="22"/>
           <w:lang w:val="en-GB"/>
         </w:rPr>
-        <w:t>All the included microbes on launch</w:t>
+        <w:t>a</w:t>
+      </w:r>
+      <w:r>
+        <w:rPr>
+          <w:rFonts w:ascii="Calibri" w:hAnsi="Calibri" w:eastAsia="Calibri" w:cs="Calibri"/>
+          <w:noProof w:val="0"/>
+          <w:color w:val="FF0000"/>
+          <w:sz w:val="22"/>
+          <w:szCs w:val="22"/>
+          <w:lang w:val="en-GB"/>
+        </w:rPr>
+        <w:t>ll the included microbes on launch</w:t>
       </w:r>
     </w:p>
     <w:p>
@@ -2928,7 +3001,18 @@
           <w:szCs w:val="22"/>
           <w:lang w:val="en-GB"/>
         </w:rPr>
-        <w:t>‘gameplay’</w:t>
+        <w:t>g</w:t>
+      </w:r>
+      <w:r>
+        <w:rPr>
+          <w:rFonts w:ascii="Calibri" w:hAnsi="Calibri" w:eastAsia="Calibri" w:cs="Calibri"/>
+          <w:noProof w:val="0"/>
+          <w:color w:val="FF0000"/>
+          <w:sz w:val="22"/>
+          <w:szCs w:val="22"/>
+          <w:lang w:val="en-GB"/>
+        </w:rPr>
+        <w:t>ameplay</w:t>
       </w:r>
     </w:p>
     <w:p>
@@ -3123,11 +3207,145 @@
     <w:p>
       <w:pPr>
         <w:pStyle w:val="Normal"/>
-        <w:ind w:left="720"/>
-        <w:rPr>
-          <w:color w:val="FF0000"/>
-        </w:rPr>
-      </w:pPr>
+        <w:ind w:left="0"/>
+        <w:rPr>
+          <w:color w:val="FF0000"/>
+        </w:rPr>
+      </w:pPr>
+      <w:r>
+        <w:rPr>
+          <w:color w:val="FF0000"/>
+        </w:rPr>
+        <w:t>The most important primary step is to develop a native app for Android (this will be easier given the relative experience within the group) that can demonstrate the core features of the game. These core features</w:t>
+      </w:r>
+      <w:r>
+        <w:rPr>
+          <w:color w:val="FF0000"/>
+        </w:rPr>
+        <w:t xml:space="preserve"> include information and designs on the first hundred or so microbes available on launch, the gameplay mechanics (completing the quizzes to ‘collect’ the microbes), </w:t>
+      </w:r>
+      <w:r>
+        <w:rPr>
+          <w:color w:val="FF0000"/>
+        </w:rPr>
+        <w:t xml:space="preserve">and </w:t>
+      </w:r>
+      <w:r>
+        <w:rPr>
+          <w:color w:val="FF0000"/>
+        </w:rPr>
+        <w:t xml:space="preserve">adding the educational </w:t>
+      </w:r>
+      <w:r>
+        <w:rPr>
+          <w:color w:val="FF0000"/>
+        </w:rPr>
+        <w:t>videos and information</w:t>
+      </w:r>
+      <w:r>
+        <w:rPr>
+          <w:color w:val="FF0000"/>
+        </w:rPr>
+        <w:t xml:space="preserve"> needed to ‘collect’ the microbes. </w:t>
+      </w:r>
+    </w:p>
+    <w:p>
+      <w:pPr>
+        <w:pStyle w:val="Normal"/>
+        <w:ind w:left="0"/>
+        <w:rPr>
+          <w:color w:val="FF0000"/>
+        </w:rPr>
+      </w:pPr>
+      <w:r>
+        <w:rPr>
+          <w:color w:val="FF0000"/>
+        </w:rPr>
+        <w:t>Once this initial target has been delivered, the iOS version of the game can be developed to match the same functionality and design of the Android app. From this point on, the two app versions will be developed at the same time being identical in terms of user experience.</w:t>
+      </w:r>
+      <w:r>
+        <w:rPr>
+          <w:color w:val="FF0000"/>
+        </w:rPr>
+        <w:t xml:space="preserve"> Integrating the geolocation and map SDKs will come next</w:t>
+      </w:r>
+      <w:r>
+        <w:rPr>
+          <w:color w:val="FF0000"/>
+        </w:rPr>
+        <w:t xml:space="preserve"> which can be sourced from Google directly. </w:t>
+      </w:r>
+    </w:p>
+    <w:p>
+      <w:pPr>
+        <w:pStyle w:val="Normal"/>
+        <w:ind w:left="0"/>
+        <w:rPr>
+          <w:color w:val="FF0000"/>
+        </w:rPr>
+      </w:pPr>
+      <w:r>
+        <w:rPr>
+          <w:color w:val="FF0000"/>
+        </w:rPr>
+        <w:t xml:space="preserve">Following this, the team with need to develop the AR technology to allow the immersive experience of interacting with microbes in their current environment. This will be achieved by sourcing the </w:t>
+      </w:r>
+      <w:proofErr w:type="spellStart"/>
+      <w:r>
+        <w:rPr>
+          <w:color w:val="FF0000"/>
+        </w:rPr>
+        <w:t>AR</w:t>
+      </w:r>
+      <w:r>
+        <w:rPr>
+          <w:color w:val="FF0000"/>
+        </w:rPr>
+        <w:t>Core</w:t>
+      </w:r>
+      <w:proofErr w:type="spellEnd"/>
+      <w:r>
+        <w:rPr>
+          <w:color w:val="FF0000"/>
+        </w:rPr>
+        <w:t xml:space="preserve"> API from Google and integrating it into the two versions of the app. </w:t>
+      </w:r>
+    </w:p>
+    <w:p>
+      <w:pPr>
+        <w:pStyle w:val="Normal"/>
+        <w:ind w:left="0"/>
+        <w:rPr>
+          <w:color w:val="FF0000"/>
+        </w:rPr>
+      </w:pPr>
+      <w:r>
+        <w:rPr>
+          <w:color w:val="FF0000"/>
+        </w:rPr>
+        <w:t>Once the augmented reality has been successfully integrated and tested, the development can return focus back to the Maps technology to add further features such as accessing real public locations for the microbes to appear nearby and be specifically linked to. Prior to this, mic</w:t>
+      </w:r>
+      <w:r>
+        <w:rPr>
+          <w:color w:val="FF0000"/>
+        </w:rPr>
+        <w:t xml:space="preserve">robial encounters will follow a specific algorithm and will not be tied to specific locations. </w:t>
+      </w:r>
+    </w:p>
+    <w:p>
+      <w:pPr>
+        <w:pStyle w:val="Normal"/>
+        <w:ind w:left="0"/>
+        <w:rPr>
+          <w:color w:val="FF0000"/>
+        </w:rPr>
+      </w:pPr>
+      <w:r>
+        <w:rPr>
+          <w:color w:val="FF0000"/>
+        </w:rPr>
+        <w:t>Once a marketable version of the game has been completed and tested, the game can be released on Google Play and Android Appstore. Development will continue to develop more content in the form of additional features and more microbes to find and collect.</w:t>
+      </w:r>
     </w:p>
     <w:p>
       <w:pPr>
@@ -4271,10 +4489,10 @@
       </w:pPr>
       <w:r>
         <w:drawing>
-          <wp:inline wp14:editId="470FC33F" wp14:anchorId="1D900800">
+          <wp:inline wp14:editId="537C4CBD" wp14:anchorId="1D900800">
             <wp:extent cx="1257138" cy="2486025"/>
             <wp:effectExtent l="0" t="0" r="0" b="0"/>
-            <wp:docPr id="1189862140" name="" title=""/>
+            <wp:docPr id="1684975444" name="" title=""/>
             <wp:cNvGraphicFramePr>
               <a:graphicFrameLocks noChangeAspect="1"/>
             </wp:cNvGraphicFramePr>
@@ -4286,10 +4504,10 @@
                     <pic:cNvPicPr/>
                   </pic:nvPicPr>
                   <pic:blipFill>
-                    <a:blip r:embed="Rdc5145076dff42fe">
-                      <a:extLst>
+                    <a:blip r:embed="R7a4b0d9c06394784">
+                      <a:extLst xmlns:a="http://schemas.openxmlformats.org/drawingml/2006/main">
                         <a:ext xmlns:a="http://schemas.openxmlformats.org/drawingml/2006/main" uri="{28A0092B-C50C-407E-A947-70E740481C1C}">
-                          <a14:useLocalDpi val="0"/>
+                          <a14:useLocalDpi xmlns:a14="http://schemas.microsoft.com/office/drawing/2010/main" val="0"/>
                         </a:ext>
                       </a:extLst>
                     </a:blip>
@@ -4298,7 +4516,7 @@
                     </a:stretch>
                   </pic:blipFill>
                   <pic:spPr>
-                    <a:xfrm>
+                    <a:xfrm rot="0" flipH="0" flipV="0">
                       <a:off x="0" y="0"/>
                       <a:ext cx="1257138" cy="2486025"/>
                     </a:xfrm>
@@ -4808,10 +5026,10 @@
       </w:pPr>
       <w:r>
         <w:drawing>
-          <wp:inline wp14:editId="6066149A" wp14:anchorId="687736DD">
+          <wp:inline wp14:editId="7C2C1C11" wp14:anchorId="687736DD">
             <wp:extent cx="1531055" cy="3012722"/>
             <wp:effectExtent l="0" t="0" r="0" b="0"/>
-            <wp:docPr id="99838791" name="" title=""/>
+            <wp:docPr id="1171324968" name="" title=""/>
             <wp:cNvGraphicFramePr>
               <a:graphicFrameLocks noChangeAspect="1"/>
             </wp:cNvGraphicFramePr>
@@ -4823,10 +5041,10 @@
                     <pic:cNvPicPr/>
                   </pic:nvPicPr>
                   <pic:blipFill>
-                    <a:blip r:embed="Rb99c8ef609ac42f3">
-                      <a:extLst>
+                    <a:blip r:embed="R4ebf4b9293e047b8">
+                      <a:extLst xmlns:a="http://schemas.openxmlformats.org/drawingml/2006/main">
                         <a:ext xmlns:a="http://schemas.openxmlformats.org/drawingml/2006/main" uri="{28A0092B-C50C-407E-A947-70E740481C1C}">
-                          <a14:useLocalDpi val="0"/>
+                          <a14:useLocalDpi xmlns:a14="http://schemas.microsoft.com/office/drawing/2010/main" val="0"/>
                         </a:ext>
                       </a:extLst>
                     </a:blip>
@@ -4835,7 +5053,7 @@
                     </a:stretch>
                   </pic:blipFill>
                   <pic:spPr>
-                    <a:xfrm>
+                    <a:xfrm rot="0" flipH="0" flipV="0">
                       <a:off x="0" y="0"/>
                       <a:ext cx="1531055" cy="3012722"/>
                     </a:xfrm>
@@ -5040,10 +5258,10 @@
       </w:r>
       <w:r>
         <w:drawing>
-          <wp:inline wp14:editId="1E8FC7DE" wp14:anchorId="058DEDD0">
+          <wp:inline wp14:editId="33DE530B" wp14:anchorId="058DEDD0">
             <wp:extent cx="2286000" cy="2171700"/>
             <wp:effectExtent l="0" t="0" r="0" b="0"/>
-            <wp:docPr id="130400886" name="" title=""/>
+            <wp:docPr id="781054258" name="" title=""/>
             <wp:cNvGraphicFramePr>
               <a:graphicFrameLocks noChangeAspect="1"/>
             </wp:cNvGraphicFramePr>
@@ -5055,10 +5273,10 @@
                     <pic:cNvPicPr/>
                   </pic:nvPicPr>
                   <pic:blipFill>
-                    <a:blip r:embed="Rc0d8b22158364722">
-                      <a:extLst>
+                    <a:blip r:embed="R53b19409615e4a9f">
+                      <a:extLst xmlns:a="http://schemas.openxmlformats.org/drawingml/2006/main">
                         <a:ext xmlns:a="http://schemas.openxmlformats.org/drawingml/2006/main" uri="{28A0092B-C50C-407E-A947-70E740481C1C}">
-                          <a14:useLocalDpi val="0"/>
+                          <a14:useLocalDpi xmlns:a14="http://schemas.microsoft.com/office/drawing/2010/main" val="0"/>
                         </a:ext>
                       </a:extLst>
                     </a:blip>
@@ -5067,7 +5285,7 @@
                     </a:stretch>
                   </pic:blipFill>
                   <pic:spPr>
-                    <a:xfrm>
+                    <a:xfrm rot="0" flipH="0" flipV="0">
                       <a:off x="0" y="0"/>
                       <a:ext cx="2286000" cy="2171700"/>
                     </a:xfrm>
@@ -5428,17 +5646,437 @@
     </w:p>
     <w:p>
       <w:pPr>
+        <w:spacing w:line="240" w:lineRule="exact"/>
+      </w:pPr>
+      <w:r>
+        <w:rPr>
+          <w:rFonts w:ascii="Calibri" w:hAnsi="Calibri" w:eastAsia="Calibri" w:cs="Calibri"/>
+          <w:b w:val="1"/>
+          <w:bCs w:val="1"/>
+          <w:noProof w:val="0"/>
+          <w:color w:val="7030A0"/>
+          <w:sz w:val="22"/>
+          <w:szCs w:val="22"/>
+          <w:lang w:val="en-GB"/>
+        </w:rPr>
+        <w:t>How Team Valiant will do this</w:t>
+      </w:r>
+    </w:p>
+    <w:p>
+      <w:pPr>
+        <w:spacing w:line="240" w:lineRule="exact"/>
+        <w:ind w:left="360" w:hanging="360"/>
+      </w:pPr>
+      <w:r>
+        <w:rPr>
+          <w:rFonts w:ascii="Symbol" w:hAnsi="Symbol" w:eastAsia="Symbol" w:cs="Symbol"/>
+          <w:noProof w:val="0"/>
+          <w:color w:val="7030A0"/>
+          <w:sz w:val="22"/>
+          <w:szCs w:val="22"/>
+          <w:lang w:val="en-GB"/>
+        </w:rPr>
+        <w:t>·</w:t>
+      </w:r>
+      <w:r>
+        <w:rPr>
+          <w:rFonts w:ascii="Times New Roman" w:hAnsi="Times New Roman" w:eastAsia="Times New Roman" w:cs="Times New Roman"/>
+          <w:noProof w:val="0"/>
+          <w:color w:val="7030A0"/>
+          <w:sz w:val="14"/>
+          <w:szCs w:val="14"/>
+          <w:lang w:val="en-GB"/>
+        </w:rPr>
+        <w:t xml:space="preserve">       </w:t>
+      </w:r>
+      <w:r>
+        <w:rPr>
+          <w:rFonts w:ascii="Calibri" w:hAnsi="Calibri" w:eastAsia="Calibri" w:cs="Calibri"/>
+          <w:noProof w:val="0"/>
+          <w:color w:val="7030A0"/>
+          <w:sz w:val="22"/>
+          <w:szCs w:val="22"/>
+          <w:lang w:val="en-GB"/>
+        </w:rPr>
+        <w:t>Have a target list of microbes and their associated learning activity and determine how where they will be located or how they will be triggered. Have a draft of how the concept will look like. Hire a professional designer for the actual designing/UI.</w:t>
+      </w:r>
+    </w:p>
+    <w:p>
+      <w:pPr>
+        <w:spacing w:line="240" w:lineRule="exact"/>
+      </w:pPr>
+      <w:r>
+        <w:rPr>
+          <w:rFonts w:ascii="Calibri" w:hAnsi="Calibri" w:eastAsia="Calibri" w:cs="Calibri"/>
+          <w:noProof w:val="0"/>
+          <w:color w:val="7030A0"/>
+          <w:sz w:val="22"/>
+          <w:szCs w:val="22"/>
+          <w:lang w:val="en-GB"/>
+        </w:rPr>
+        <w:t xml:space="preserve"> </w:t>
+      </w:r>
+    </w:p>
+    <w:p>
+      <w:pPr>
+        <w:spacing w:line="240" w:lineRule="exact"/>
+        <w:ind w:left="360" w:hanging="360"/>
+        <w:rPr>
+          <w:rFonts w:ascii="Calibri" w:hAnsi="Calibri" w:eastAsia="Calibri" w:cs="Calibri"/>
+          <w:noProof w:val="0"/>
+          <w:color w:val="FF0000"/>
+          <w:sz w:val="22"/>
+          <w:szCs w:val="22"/>
+          <w:lang w:val="en-GB"/>
+        </w:rPr>
+      </w:pPr>
+      <w:r>
+        <w:rPr>
+          <w:rFonts w:ascii="Symbol" w:hAnsi="Symbol" w:eastAsia="Symbol" w:cs="Symbol"/>
+          <w:noProof w:val="0"/>
+          <w:color w:val="000000" w:themeColor="text1" w:themeTint="FF" w:themeShade="FF"/>
+          <w:sz w:val="22"/>
+          <w:szCs w:val="22"/>
+          <w:lang w:val="en-GB"/>
+        </w:rPr>
+        <w:t>·</w:t>
+      </w:r>
+      <w:r>
+        <w:rPr>
+          <w:rFonts w:ascii="Times New Roman" w:hAnsi="Times New Roman" w:eastAsia="Times New Roman" w:cs="Times New Roman"/>
+          <w:noProof w:val="0"/>
+          <w:color w:val="000000" w:themeColor="text1" w:themeTint="FF" w:themeShade="FF"/>
+          <w:sz w:val="14"/>
+          <w:szCs w:val="14"/>
+          <w:lang w:val="en-GB"/>
+        </w:rPr>
+        <w:t xml:space="preserve">       </w:t>
+      </w:r>
+      <w:r>
+        <w:rPr>
+          <w:rFonts w:ascii="Calibri" w:hAnsi="Calibri" w:eastAsia="Calibri" w:cs="Calibri"/>
+          <w:noProof w:val="0"/>
+          <w:color w:val="7030A0"/>
+          <w:sz w:val="22"/>
+          <w:szCs w:val="22"/>
+          <w:lang w:val="en-GB"/>
+        </w:rPr>
+        <w:t xml:space="preserve">Build the program with Swift and Xcode for iOS/iPhones </w:t>
+      </w:r>
+      <w:hyperlink w:anchor="design" r:id="R18f1fe71221f431e">
+        <w:r>
+          <w:rPr>
+            <w:rStyle w:val="Hyperlink"/>
+            <w:rFonts w:ascii="Calibri" w:hAnsi="Calibri" w:eastAsia="Calibri" w:cs="Calibri"/>
+            <w:noProof w:val="0"/>
+            <w:color w:val="7030A0"/>
+            <w:sz w:val="22"/>
+            <w:szCs w:val="22"/>
+            <w:u w:val="single"/>
+            <w:lang w:val="en-GB"/>
+          </w:rPr>
+          <w:t>https://learnappmaking.com/how-to-make-an-app/#design</w:t>
+        </w:r>
+      </w:hyperlink>
+      <w:r>
+        <w:rPr>
+          <w:rFonts w:ascii="Calibri" w:hAnsi="Calibri" w:eastAsia="Calibri" w:cs="Calibri"/>
+          <w:noProof w:val="0"/>
+          <w:color w:val="7030A0"/>
+          <w:sz w:val="22"/>
+          <w:szCs w:val="22"/>
+          <w:lang w:val="en-GB"/>
+        </w:rPr>
+        <w:t xml:space="preserve"> and </w:t>
+      </w:r>
+      <w:r>
+        <w:rPr>
+          <w:rFonts w:ascii="Calibri" w:hAnsi="Calibri" w:eastAsia="Calibri" w:cs="Calibri"/>
+          <w:noProof w:val="0"/>
+          <w:color w:val="FF0000"/>
+          <w:sz w:val="22"/>
+          <w:szCs w:val="22"/>
+          <w:lang w:val="en-GB"/>
+        </w:rPr>
+        <w:t>Java for Android phones using Java Development Kit (JDK) software and a useful integrated development environment (IDE) will be required.</w:t>
+      </w:r>
+      <w:r>
+        <w:br/>
+      </w:r>
+      <w:r>
+        <w:br/>
+      </w:r>
+    </w:p>
+    <w:p>
+      <w:pPr>
+        <w:spacing w:line="240" w:lineRule="exact"/>
+        <w:ind w:left="360" w:hanging="360"/>
+      </w:pPr>
+      <w:r>
+        <w:rPr>
+          <w:rFonts w:ascii="Symbol" w:hAnsi="Symbol" w:eastAsia="Symbol" w:cs="Symbol"/>
+          <w:noProof w:val="0"/>
+          <w:color w:val="7030A0"/>
+          <w:sz w:val="22"/>
+          <w:szCs w:val="22"/>
+          <w:lang w:val="en-GB"/>
+        </w:rPr>
+        <w:t>·</w:t>
+      </w:r>
+      <w:r>
+        <w:rPr>
+          <w:rFonts w:ascii="Times New Roman" w:hAnsi="Times New Roman" w:eastAsia="Times New Roman" w:cs="Times New Roman"/>
+          <w:noProof w:val="0"/>
+          <w:color w:val="7030A0"/>
+          <w:sz w:val="14"/>
+          <w:szCs w:val="14"/>
+          <w:lang w:val="en-GB"/>
+        </w:rPr>
+        <w:t xml:space="preserve">       </w:t>
+      </w:r>
+      <w:r>
+        <w:rPr>
+          <w:rFonts w:ascii="Calibri" w:hAnsi="Calibri" w:eastAsia="Calibri" w:cs="Calibri"/>
+          <w:noProof w:val="0"/>
+          <w:color w:val="7030A0"/>
+          <w:sz w:val="22"/>
+          <w:szCs w:val="22"/>
+          <w:lang w:val="en-GB"/>
+        </w:rPr>
+        <w:t>Augmented Reality:</w:t>
+      </w:r>
+    </w:p>
+    <w:p>
+      <w:pPr>
+        <w:spacing w:line="240" w:lineRule="exact"/>
+      </w:pPr>
+      <w:r>
+        <w:rPr>
+          <w:rFonts w:ascii="Calibri" w:hAnsi="Calibri" w:eastAsia="Calibri" w:cs="Calibri"/>
+          <w:noProof w:val="0"/>
+          <w:color w:val="7030A0"/>
+          <w:sz w:val="22"/>
+          <w:szCs w:val="22"/>
+          <w:lang w:val="en-GB"/>
+        </w:rPr>
+        <w:t>Augmented reality can be used in different ways mobile applications: location-based and marker-based.</w:t>
+      </w:r>
+    </w:p>
+    <w:p>
+      <w:pPr>
+        <w:spacing w:line="240" w:lineRule="exact"/>
+      </w:pPr>
+      <w:r>
+        <w:rPr>
+          <w:rFonts w:ascii="Calibri" w:hAnsi="Calibri" w:eastAsia="Calibri" w:cs="Calibri"/>
+          <w:noProof w:val="0"/>
+          <w:color w:val="7030A0"/>
+          <w:sz w:val="22"/>
+          <w:szCs w:val="22"/>
+          <w:lang w:val="en-GB"/>
+        </w:rPr>
+        <w:t>Location-based: the AR is triggered by location. An example is Pokemon GO, a location-based AR application that works using GPS, compass, etc</w:t>
+      </w:r>
+    </w:p>
+    <w:p>
+      <w:pPr>
+        <w:spacing w:line="240" w:lineRule="exact"/>
+      </w:pPr>
+      <w:r>
+        <w:rPr>
+          <w:rFonts w:ascii="Calibri" w:hAnsi="Calibri" w:eastAsia="Calibri" w:cs="Calibri"/>
+          <w:noProof w:val="0"/>
+          <w:color w:val="7030A0"/>
+          <w:sz w:val="22"/>
+          <w:szCs w:val="22"/>
+          <w:lang w:val="en-GB"/>
+        </w:rPr>
+        <w:t>Marker-based: the AR is triggered by an object (known as a marker).</w:t>
+      </w:r>
+    </w:p>
+    <w:p>
+      <w:pPr>
+        <w:spacing w:line="240" w:lineRule="exact"/>
+      </w:pPr>
+      <w:r>
+        <w:rPr>
+          <w:rFonts w:ascii="Calibri" w:hAnsi="Calibri" w:eastAsia="Calibri" w:cs="Calibri"/>
+          <w:noProof w:val="0"/>
+          <w:color w:val="7030A0"/>
+          <w:sz w:val="22"/>
+          <w:szCs w:val="22"/>
+          <w:lang w:val="en-GB"/>
+        </w:rPr>
+        <w:t>Animalcules would actually be a combination of a location-based application and a marker-based application. Primarily be location-based, with some marker-based content.</w:t>
+      </w:r>
+    </w:p>
+    <w:p>
+      <w:pPr>
+        <w:spacing w:line="240" w:lineRule="exact"/>
+      </w:pPr>
+      <w:r>
+        <w:rPr>
+          <w:rFonts w:ascii="Calibri" w:hAnsi="Calibri" w:eastAsia="Calibri" w:cs="Calibri"/>
+          <w:noProof w:val="0"/>
+          <w:color w:val="7030A0"/>
+          <w:sz w:val="22"/>
+          <w:szCs w:val="22"/>
+          <w:lang w:val="en-GB"/>
+        </w:rPr>
+        <w:t>See what existing programs/software could be used already</w:t>
+      </w:r>
+    </w:p>
+    <w:p>
+      <w:pPr>
+        <w:spacing w:line="240" w:lineRule="exact"/>
+        <w:ind w:firstLine="720"/>
+      </w:pPr>
+      <w:hyperlink r:id="R57b0ceec534c402e">
+        <w:r>
+          <w:rPr>
+            <w:rStyle w:val="Hyperlink"/>
+            <w:rFonts w:ascii="Calibri" w:hAnsi="Calibri" w:eastAsia="Calibri" w:cs="Calibri"/>
+            <w:noProof w:val="0"/>
+            <w:color w:val="7030A0"/>
+            <w:sz w:val="22"/>
+            <w:szCs w:val="22"/>
+            <w:u w:val="single"/>
+            <w:lang w:val="en-GB"/>
+          </w:rPr>
+          <w:t>https://www.infoq.com/articles/augmented-reality-best-skds/</w:t>
+        </w:r>
+      </w:hyperlink>
+    </w:p>
+    <w:p>
+      <w:pPr>
+        <w:spacing w:line="240" w:lineRule="exact"/>
+      </w:pPr>
+      <w:hyperlink r:id="R16df4e66645a4c8b">
+        <w:r>
+          <w:rPr>
+            <w:rStyle w:val="Hyperlink"/>
+            <w:rFonts w:ascii="Calibri" w:hAnsi="Calibri" w:eastAsia="Calibri" w:cs="Calibri"/>
+            <w:noProof w:val="0"/>
+            <w:color w:val="7030A0"/>
+            <w:sz w:val="22"/>
+            <w:szCs w:val="22"/>
+            <w:u w:val="single"/>
+            <w:lang w:val="en-GB"/>
+          </w:rPr>
+          <w:t>https://www.blippar.com/blog/2018/08/14/marker-based-markerless-or-location-based-ar-different-types-of-ar</w:t>
+        </w:r>
+      </w:hyperlink>
+    </w:p>
+    <w:p>
+      <w:pPr>
+        <w:spacing w:line="240" w:lineRule="exact"/>
+        <w:ind w:left="360" w:hanging="360"/>
+      </w:pPr>
+      <w:r>
+        <w:rPr>
+          <w:rFonts w:ascii="Symbol" w:hAnsi="Symbol" w:eastAsia="Symbol" w:cs="Symbol"/>
+          <w:noProof w:val="0"/>
+          <w:color w:val="7030A0"/>
+          <w:sz w:val="22"/>
+          <w:szCs w:val="22"/>
+          <w:lang w:val="en-GB"/>
+        </w:rPr>
+        <w:t>·</w:t>
+      </w:r>
+      <w:r>
+        <w:rPr>
+          <w:rFonts w:ascii="Times New Roman" w:hAnsi="Times New Roman" w:eastAsia="Times New Roman" w:cs="Times New Roman"/>
+          <w:noProof w:val="0"/>
+          <w:color w:val="7030A0"/>
+          <w:sz w:val="14"/>
+          <w:szCs w:val="14"/>
+          <w:lang w:val="en-GB"/>
+        </w:rPr>
+        <w:t xml:space="preserve">       </w:t>
+      </w:r>
+      <w:r>
+        <w:rPr>
+          <w:rFonts w:ascii="Calibri" w:hAnsi="Calibri" w:eastAsia="Calibri" w:cs="Calibri"/>
+          <w:b w:val="1"/>
+          <w:bCs w:val="1"/>
+          <w:noProof w:val="0"/>
+          <w:color w:val="7030A0"/>
+          <w:sz w:val="22"/>
+          <w:szCs w:val="22"/>
+          <w:lang w:val="en-GB"/>
+        </w:rPr>
+        <w:t>Think about how the back-end (data storage) will work, pick a cloud-based option to save storage on phone</w:t>
+      </w:r>
+    </w:p>
+    <w:p>
+      <w:pPr>
         <w:pStyle w:val="Normal"/>
-        <w:ind w:left="720"/>
-        <w:rPr>
-          <w:color w:val="FF0000"/>
-        </w:rPr>
-      </w:pPr>
-      <w:r>
-        <w:rPr>
-          <w:color w:val="FF0000"/>
+        <w:rPr>
+          <w:b w:val="0"/>
+          <w:bCs w:val="0"/>
+          <w:color w:val="FF0000"/>
+        </w:rPr>
+      </w:pPr>
+    </w:p>
+    <w:p>
+      <w:pPr>
+        <w:pStyle w:val="Normal"/>
+        <w:rPr>
+          <w:b w:val="0"/>
+          <w:bCs w:val="0"/>
+          <w:color w:val="FF0000"/>
+        </w:rPr>
+      </w:pPr>
+    </w:p>
+    <w:p>
+      <w:pPr>
+        <w:pStyle w:val="Normal"/>
+        <w:ind w:left="0"/>
+        <w:rPr>
+          <w:b w:val="1"/>
+          <w:bCs w:val="1"/>
+          <w:color w:val="auto"/>
+        </w:rPr>
+      </w:pPr>
+      <w:r>
+        <w:rPr>
+          <w:b w:val="1"/>
+          <w:bCs w:val="1"/>
+          <w:color w:val="auto"/>
         </w:rPr>
         <w:t>Roles</w:t>
+      </w:r>
+    </w:p>
+    <w:p>
+      <w:pPr>
+        <w:pStyle w:val="Normal"/>
+        <w:rPr>
+          <w:color w:val="FF0000"/>
+        </w:rPr>
+      </w:pPr>
+      <w:r>
+        <w:rPr>
+          <w:color w:val="FF0000"/>
+        </w:rPr>
+        <w:t xml:space="preserve">Developing an ambitious and complex project like Animalcules would not be possible without being able to break down what needs to be </w:t>
+      </w:r>
+      <w:r>
+        <w:rPr>
+          <w:color w:val="FF0000"/>
+        </w:rPr>
+        <w:t>done and</w:t>
+      </w:r>
+      <w:r>
+        <w:rPr>
+          <w:color w:val="FF0000"/>
+        </w:rPr>
+        <w:t xml:space="preserve"> making sure each member knows what they are responsible for. Because of this, Team Valiant has </w:t>
+      </w:r>
+      <w:r>
+        <w:rPr>
+          <w:color w:val="FF0000"/>
+        </w:rPr>
+        <w:t>designed several roles which will ensure productivity and clarity in the development process:</w:t>
       </w:r>
     </w:p>
     <w:p>
@@ -5545,6 +6183,204 @@
     <w:p>
       <w:pPr>
         <w:pStyle w:val="Normal"/>
+        <w:rPr>
+          <w:color w:val="FF0000"/>
+        </w:rPr>
+      </w:pPr>
+      <w:r>
+        <w:rPr>
+          <w:color w:val="FF0000"/>
+        </w:rPr>
+        <w:t xml:space="preserve">Any project of this size requires a project manager. It is the project manager’s responsibility to </w:t>
+      </w:r>
+      <w:r>
+        <w:rPr>
+          <w:color w:val="FF0000"/>
+        </w:rPr>
+        <w:t xml:space="preserve">distribute tasks and coordinate communication among the project members. The project manager maintains the ‘big picture’ direction of the project and </w:t>
+      </w:r>
+      <w:r>
+        <w:rPr>
+          <w:color w:val="FF0000"/>
+        </w:rPr>
+        <w:t>is responsible for time management, conflict resolution and keeping the project on track.</w:t>
+      </w:r>
+    </w:p>
+    <w:p>
+      <w:pPr>
+        <w:pStyle w:val="Normal"/>
+        <w:rPr>
+          <w:color w:val="FF0000"/>
+        </w:rPr>
+      </w:pPr>
+      <w:r>
+        <w:rPr>
+          <w:color w:val="FF0000"/>
+        </w:rPr>
+        <w:t xml:space="preserve">As Animalcules will be a mobile phone app, it needs to have </w:t>
+      </w:r>
+      <w:proofErr w:type="gramStart"/>
+      <w:r>
+        <w:rPr>
+          <w:color w:val="FF0000"/>
+        </w:rPr>
+        <w:t>engaging</w:t>
+      </w:r>
+      <w:proofErr w:type="gramEnd"/>
+      <w:r>
+        <w:rPr>
+          <w:color w:val="FF0000"/>
+        </w:rPr>
+        <w:t xml:space="preserve"> and pleasing user interfaces (UI) and experiences (UX). For this reason, a UI/UX designer is </w:t>
+      </w:r>
+      <w:r>
+        <w:rPr>
+          <w:color w:val="FF0000"/>
+        </w:rPr>
+        <w:t>needed</w:t>
+      </w:r>
+      <w:r>
+        <w:rPr>
+          <w:color w:val="FF0000"/>
+        </w:rPr>
+        <w:t xml:space="preserve"> to design the visual elements of the app</w:t>
+      </w:r>
+      <w:r>
+        <w:rPr>
+          <w:color w:val="FF0000"/>
+        </w:rPr>
+        <w:t>.</w:t>
+      </w:r>
+    </w:p>
+    <w:p>
+      <w:pPr>
+        <w:pStyle w:val="Normal"/>
+        <w:rPr>
+          <w:color w:val="FF0000"/>
+        </w:rPr>
+      </w:pPr>
+      <w:r>
+        <w:rPr>
+          <w:color w:val="FF0000"/>
+        </w:rPr>
+        <w:t xml:space="preserve">The developers will be the ones responsible for </w:t>
+      </w:r>
+      <w:r>
+        <w:rPr>
+          <w:color w:val="FF0000"/>
+        </w:rPr>
+        <w:t>putting</w:t>
+      </w:r>
+      <w:r>
+        <w:rPr>
+          <w:color w:val="FF0000"/>
+        </w:rPr>
+        <w:t xml:space="preserve"> the project together – in this case, coding the application. </w:t>
+      </w:r>
+      <w:r>
+        <w:rPr>
+          <w:color w:val="FF0000"/>
+        </w:rPr>
+        <w:t xml:space="preserve">The developers will be responsible for receiving design ideas </w:t>
+      </w:r>
+      <w:r>
+        <w:rPr>
+          <w:color w:val="FF0000"/>
+        </w:rPr>
+        <w:t xml:space="preserve">from the designer, directives from the project manager and turning that into a deliverable product. This would entail programming the Android and iOS apps and integrating the </w:t>
+      </w:r>
+      <w:r>
+        <w:rPr>
+          <w:color w:val="FF0000"/>
+        </w:rPr>
+        <w:t>relevant technologies into it. The need for the developers goes without saying as there would be no app without the developer to make it.</w:t>
+      </w:r>
+    </w:p>
+    <w:p>
+      <w:pPr>
+        <w:pStyle w:val="Normal"/>
+        <w:rPr>
+          <w:color w:val="FF0000"/>
+        </w:rPr>
+      </w:pPr>
+      <w:r>
+        <w:rPr>
+          <w:color w:val="FF0000"/>
+        </w:rPr>
+        <w:t xml:space="preserve">The quality assurance specialist is responsible for conducting the testing and reporting bugs, detecting errors </w:t>
+      </w:r>
+      <w:r>
+        <w:rPr>
+          <w:color w:val="FF0000"/>
+        </w:rPr>
+        <w:t xml:space="preserve">and </w:t>
+      </w:r>
+      <w:r>
+        <w:rPr>
+          <w:color w:val="FF0000"/>
+        </w:rPr>
+        <w:t xml:space="preserve">providing useful feedback for the developers. The quality assurance specialist will organise </w:t>
+      </w:r>
+      <w:r>
+        <w:rPr>
+          <w:color w:val="FF0000"/>
+        </w:rPr>
+        <w:t xml:space="preserve">and carry out the user testing and feedback stages of the app development. Once some testable aspects of the app have been delivered, one of the developers will need to take over the role, as </w:t>
+      </w:r>
+      <w:r>
+        <w:rPr>
+          <w:color w:val="FF0000"/>
+        </w:rPr>
+        <w:t>the role is</w:t>
+      </w:r>
+      <w:r>
+        <w:rPr>
+          <w:color w:val="FF0000"/>
+        </w:rPr>
+        <w:t xml:space="preserve"> not necessary until th</w:t>
+      </w:r>
+      <w:r>
+        <w:rPr>
+          <w:color w:val="FF0000"/>
+        </w:rPr>
+        <w:t xml:space="preserve">at point. </w:t>
+      </w:r>
+    </w:p>
+    <w:p>
+      <w:pPr>
+        <w:pStyle w:val="Normal"/>
+        <w:rPr>
+          <w:color w:val="FF0000"/>
+        </w:rPr>
+      </w:pPr>
+      <w:r>
+        <w:rPr>
+          <w:color w:val="FF0000"/>
+        </w:rPr>
+        <w:t xml:space="preserve">The marketing specialist is responsible for conducting market research and later launch marketing campaigns to generate interest in the app. It is up to the marketing specialist to </w:t>
+      </w:r>
+      <w:r>
+        <w:rPr>
+          <w:color w:val="FF0000"/>
+        </w:rPr>
+        <w:t xml:space="preserve">determine </w:t>
+      </w:r>
+      <w:r>
+        <w:rPr>
+          <w:color w:val="FF0000"/>
+        </w:rPr>
+        <w:t xml:space="preserve">how </w:t>
+      </w:r>
+      <w:r>
+        <w:rPr>
+          <w:color w:val="FF0000"/>
+        </w:rPr>
+        <w:t xml:space="preserve">certain prospective features will impact the success of the app, maximising the potential of the app when released. </w:t>
+      </w:r>
+    </w:p>
+    <w:p>
+      <w:pPr>
+        <w:pStyle w:val="Normal"/>
         <w:ind w:left="0"/>
         <w:rPr>
           <w:b w:val="1"/>
@@ -5561,167 +6397,171 @@
     </w:p>
     <w:p>
       <w:pPr>
-        <w:pStyle w:val="ListParagraph"/>
-        <w:numPr>
-          <w:ilvl w:val="0"/>
-          <w:numId w:val="1"/>
-        </w:numPr>
+        <w:pStyle w:val="Normal"/>
         <w:spacing w:line="240" w:lineRule="auto"/>
-        <w:rPr>
-          <w:rFonts w:ascii="Calibri" w:hAnsi="Calibri" w:eastAsia="Calibri" w:cs="Calibri" w:asciiTheme="minorAscii" w:hAnsiTheme="minorAscii" w:eastAsiaTheme="minorAscii" w:cstheme="minorAscii"/>
-          <w:color w:val="FF0000"/>
-          <w:sz w:val="22"/>
-          <w:szCs w:val="22"/>
-        </w:rPr>
-      </w:pPr>
-      <w:r>
-        <w:rPr>
-          <w:rFonts w:ascii="Calibri" w:hAnsi="Calibri" w:eastAsia="Calibri" w:cs="Calibri"/>
-          <w:noProof w:val="0"/>
-          <w:color w:val="FF0000"/>
-          <w:sz w:val="22"/>
-          <w:szCs w:val="22"/>
-          <w:lang w:val="en-GB"/>
-        </w:rPr>
-        <w:t>We’ll start with a limited number of microbes, which can we deliver later as content updates – there are almost limitless microbes that could be added to the game, we can’t have them all.</w:t>
-      </w:r>
-    </w:p>
-    <w:p>
-      <w:pPr>
-        <w:pStyle w:val="ListParagraph"/>
-        <w:numPr>
-          <w:ilvl w:val="0"/>
-          <w:numId w:val="1"/>
-        </w:numPr>
+        <w:ind w:left="360"/>
+        <w:rPr>
+          <w:rFonts w:ascii="Calibri" w:hAnsi="Calibri" w:eastAsia="Calibri" w:cs="Calibri"/>
+          <w:noProof w:val="0"/>
+          <w:color w:val="FF0000"/>
+          <w:sz w:val="22"/>
+          <w:szCs w:val="22"/>
+          <w:lang w:val="en-GB"/>
+        </w:rPr>
+      </w:pPr>
+      <w:r>
+        <w:rPr>
+          <w:rFonts w:ascii="Calibri" w:hAnsi="Calibri" w:eastAsia="Calibri" w:cs="Calibri"/>
+          <w:noProof w:val="0"/>
+          <w:color w:val="FF0000"/>
+          <w:sz w:val="22"/>
+          <w:szCs w:val="22"/>
+          <w:lang w:val="en-GB"/>
+        </w:rPr>
+        <w:t>Given the virtually limitless list of known bacteria, viruses</w:t>
+      </w:r>
+      <w:r>
+        <w:rPr>
+          <w:rFonts w:ascii="Calibri" w:hAnsi="Calibri" w:eastAsia="Calibri" w:cs="Calibri"/>
+          <w:noProof w:val="0"/>
+          <w:color w:val="FF0000"/>
+          <w:sz w:val="22"/>
+          <w:szCs w:val="22"/>
+          <w:lang w:val="en-GB"/>
+        </w:rPr>
+        <w:t xml:space="preserve"> and fungi that could be added to the game, it would be far too ambitious to try to release the game all of them in it. Instead, the game will release with a limited number</w:t>
+      </w:r>
+      <w:r>
+        <w:rPr>
+          <w:rFonts w:ascii="Calibri" w:hAnsi="Calibri" w:eastAsia="Calibri" w:cs="Calibri"/>
+          <w:noProof w:val="0"/>
+          <w:color w:val="FF0000"/>
+          <w:sz w:val="22"/>
+          <w:szCs w:val="22"/>
+          <w:lang w:val="en-GB"/>
+        </w:rPr>
+        <w:t xml:space="preserve"> of microbes, approximately a hundred to start with. These microbes will be the most iconic and prevalent to modern society. Further mic</w:t>
+      </w:r>
+      <w:r>
+        <w:rPr>
+          <w:rFonts w:ascii="Calibri" w:hAnsi="Calibri" w:eastAsia="Calibri" w:cs="Calibri"/>
+          <w:noProof w:val="0"/>
+          <w:color w:val="FF0000"/>
+          <w:sz w:val="22"/>
+          <w:szCs w:val="22"/>
+          <w:lang w:val="en-GB"/>
+        </w:rPr>
+        <w:t xml:space="preserve">robes can be delivered later as content updates. It important however that these first microbes are completed to give the users a sense of what the game is all about. </w:t>
+      </w:r>
+    </w:p>
+    <w:p>
+      <w:pPr>
+        <w:pStyle w:val="Normal"/>
         <w:spacing w:line="240" w:lineRule="auto"/>
-        <w:rPr>
-          <w:rFonts w:ascii="Calibri" w:hAnsi="Calibri" w:eastAsia="Calibri" w:cs="Calibri" w:asciiTheme="minorAscii" w:hAnsiTheme="minorAscii" w:eastAsiaTheme="minorAscii" w:cstheme="minorAscii"/>
-          <w:color w:val="FF0000"/>
-          <w:sz w:val="22"/>
-          <w:szCs w:val="22"/>
-        </w:rPr>
-      </w:pPr>
-      <w:r>
-        <w:rPr>
-          <w:rFonts w:ascii="Calibri" w:hAnsi="Calibri" w:eastAsia="Calibri" w:cs="Calibri"/>
-          <w:noProof w:val="0"/>
-          <w:color w:val="FF0000"/>
-          <w:sz w:val="22"/>
-          <w:szCs w:val="22"/>
-          <w:lang w:val="en-GB"/>
-        </w:rPr>
-        <w:t>Geolocation map technology will go next as going out and exploring is key to the game.</w:t>
-      </w:r>
-    </w:p>
-    <w:p>
-      <w:pPr>
-        <w:pStyle w:val="ListParagraph"/>
-        <w:numPr>
-          <w:ilvl w:val="0"/>
-          <w:numId w:val="1"/>
-        </w:numPr>
+        <w:ind w:left="360"/>
+        <w:rPr>
+          <w:rFonts w:ascii="Calibri" w:hAnsi="Calibri" w:eastAsia="Calibri" w:cs="Calibri"/>
+          <w:noProof w:val="0"/>
+          <w:color w:val="FF0000"/>
+          <w:sz w:val="22"/>
+          <w:szCs w:val="22"/>
+          <w:lang w:val="en-GB"/>
+        </w:rPr>
+      </w:pPr>
+      <w:r>
+        <w:rPr>
+          <w:rFonts w:ascii="Calibri" w:hAnsi="Calibri" w:eastAsia="Calibri" w:cs="Calibri"/>
+          <w:noProof w:val="0"/>
+          <w:color w:val="FF0000"/>
+          <w:sz w:val="22"/>
+          <w:szCs w:val="22"/>
+          <w:lang w:val="en-GB"/>
+        </w:rPr>
+        <w:t>The primary focus of the app will be developing the core educational gameplay, microbe collections and basic geolocation tracking. Augmented reality will be developed with a secondary emphasis and is not necessary for the app to function. It will be developed once the core features are nearing completion.</w:t>
+      </w:r>
+    </w:p>
+    <w:p>
+      <w:pPr>
+        <w:pStyle w:val="Normal"/>
         <w:spacing w:line="240" w:lineRule="auto"/>
-        <w:rPr>
-          <w:rFonts w:ascii="Calibri" w:hAnsi="Calibri" w:eastAsia="Calibri" w:cs="Calibri" w:asciiTheme="minorAscii" w:hAnsiTheme="minorAscii" w:eastAsiaTheme="minorAscii" w:cstheme="minorAscii"/>
-          <w:color w:val="FF0000"/>
-          <w:sz w:val="22"/>
-          <w:szCs w:val="22"/>
-        </w:rPr>
-      </w:pPr>
-      <w:r>
-        <w:rPr>
-          <w:rFonts w:ascii="Calibri" w:hAnsi="Calibri" w:eastAsia="Calibri" w:cs="Calibri"/>
-          <w:noProof w:val="0"/>
-          <w:color w:val="FF0000"/>
-          <w:sz w:val="22"/>
-          <w:szCs w:val="22"/>
-          <w:lang w:val="en-GB"/>
-        </w:rPr>
-        <w:t xml:space="preserve">AR can go </w:t>
-      </w:r>
-      <w:proofErr w:type="gramStart"/>
-      <w:r>
-        <w:rPr>
-          <w:rFonts w:ascii="Calibri" w:hAnsi="Calibri" w:eastAsia="Calibri" w:cs="Calibri"/>
-          <w:noProof w:val="0"/>
-          <w:color w:val="FF0000"/>
-          <w:sz w:val="22"/>
-          <w:szCs w:val="22"/>
-          <w:lang w:val="en-GB"/>
-        </w:rPr>
-        <w:t>later</w:t>
-      </w:r>
-      <w:proofErr w:type="gramEnd"/>
-      <w:r>
-        <w:rPr>
-          <w:rFonts w:ascii="Calibri" w:hAnsi="Calibri" w:eastAsia="Calibri" w:cs="Calibri"/>
-          <w:noProof w:val="0"/>
-          <w:color w:val="FF0000"/>
-          <w:sz w:val="22"/>
-          <w:szCs w:val="22"/>
-          <w:lang w:val="en-GB"/>
-        </w:rPr>
-        <w:t xml:space="preserve"> and the game will still function well if need be – kind of like Ingress</w:t>
-      </w:r>
-    </w:p>
-    <w:p>
-      <w:pPr>
-        <w:pStyle w:val="ListParagraph"/>
-        <w:numPr>
-          <w:ilvl w:val="0"/>
-          <w:numId w:val="1"/>
-        </w:numPr>
+        <w:ind w:left="360"/>
+        <w:rPr>
+          <w:rFonts w:ascii="Calibri" w:hAnsi="Calibri" w:eastAsia="Calibri" w:cs="Calibri"/>
+          <w:noProof w:val="0"/>
+          <w:color w:val="FF0000"/>
+          <w:sz w:val="22"/>
+          <w:szCs w:val="22"/>
+          <w:lang w:val="en-GB"/>
+        </w:rPr>
+      </w:pPr>
+      <w:r>
+        <w:rPr>
+          <w:rFonts w:ascii="Calibri" w:hAnsi="Calibri" w:eastAsia="Calibri" w:cs="Calibri"/>
+          <w:noProof w:val="0"/>
+          <w:color w:val="FF0000"/>
+          <w:sz w:val="22"/>
+          <w:szCs w:val="22"/>
+          <w:lang w:val="en-GB"/>
+        </w:rPr>
+        <w:t xml:space="preserve">Geolocation is </w:t>
+      </w:r>
+      <w:r>
+        <w:rPr>
+          <w:rFonts w:ascii="Calibri" w:hAnsi="Calibri" w:eastAsia="Calibri" w:cs="Calibri"/>
+          <w:noProof w:val="0"/>
+          <w:color w:val="FF0000"/>
+          <w:sz w:val="22"/>
+          <w:szCs w:val="22"/>
+          <w:lang w:val="en-GB"/>
+        </w:rPr>
+        <w:t xml:space="preserve">an integral part of the Animalcules experience and cannot be missing from the game upon release. However, </w:t>
+      </w:r>
+      <w:r>
+        <w:rPr>
+          <w:rFonts w:ascii="Calibri" w:hAnsi="Calibri" w:eastAsia="Calibri" w:cs="Calibri"/>
+          <w:noProof w:val="0"/>
+          <w:color w:val="FF0000"/>
+          <w:sz w:val="22"/>
+          <w:szCs w:val="22"/>
+          <w:lang w:val="en-GB"/>
+        </w:rPr>
+        <w:t>to be functional the app only needs to be able to track the location of the user with updated maps</w:t>
+      </w:r>
+      <w:r>
+        <w:rPr>
+          <w:rFonts w:ascii="Calibri" w:hAnsi="Calibri" w:eastAsia="Calibri" w:cs="Calibri"/>
+          <w:noProof w:val="0"/>
+          <w:color w:val="FF0000"/>
+          <w:sz w:val="22"/>
+          <w:szCs w:val="22"/>
+          <w:lang w:val="en-GB"/>
+        </w:rPr>
+        <w:t xml:space="preserve">. Ideally, the app will be able to recognise popular public locations, identifying the type of location and which types of microbes may be found there, however </w:t>
+      </w:r>
+      <w:r>
+        <w:rPr>
+          <w:rFonts w:ascii="Calibri" w:hAnsi="Calibri" w:eastAsia="Calibri" w:cs="Calibri"/>
+          <w:noProof w:val="0"/>
+          <w:color w:val="FF0000"/>
+          <w:sz w:val="22"/>
+          <w:szCs w:val="22"/>
+          <w:lang w:val="en-GB"/>
+        </w:rPr>
+        <w:t xml:space="preserve">that will not be the priority of the initial product. </w:t>
+      </w:r>
+    </w:p>
+    <w:p>
+      <w:pPr>
+        <w:pStyle w:val="Normal"/>
         <w:spacing w:line="240" w:lineRule="auto"/>
-        <w:rPr>
-          <w:rFonts w:ascii="Calibri" w:hAnsi="Calibri" w:eastAsia="Calibri" w:cs="Calibri" w:asciiTheme="minorAscii" w:hAnsiTheme="minorAscii" w:eastAsiaTheme="minorAscii" w:cstheme="minorAscii"/>
-          <w:color w:val="FF0000"/>
-          <w:sz w:val="22"/>
-          <w:szCs w:val="22"/>
-        </w:rPr>
-      </w:pPr>
-      <w:r>
-        <w:rPr>
-          <w:rFonts w:ascii="Calibri" w:hAnsi="Calibri" w:eastAsia="Calibri" w:cs="Calibri"/>
-          <w:noProof w:val="0"/>
-          <w:color w:val="FF0000"/>
-          <w:sz w:val="22"/>
-          <w:szCs w:val="22"/>
-          <w:lang w:val="en-GB"/>
-        </w:rPr>
-        <w:t xml:space="preserve">Geolocation to specific public works/sites can go later as well, before that it can be pinging based on a </w:t>
-      </w:r>
-      <w:proofErr w:type="gramStart"/>
-      <w:r>
-        <w:rPr>
-          <w:rFonts w:ascii="Calibri" w:hAnsi="Calibri" w:eastAsia="Calibri" w:cs="Calibri"/>
-          <w:noProof w:val="0"/>
-          <w:color w:val="FF0000"/>
-          <w:sz w:val="22"/>
-          <w:szCs w:val="22"/>
-          <w:lang w:val="en-GB"/>
-        </w:rPr>
-        <w:t>particular formula</w:t>
-      </w:r>
-      <w:proofErr w:type="gramEnd"/>
-      <w:r>
-        <w:rPr>
-          <w:rFonts w:ascii="Calibri" w:hAnsi="Calibri" w:eastAsia="Calibri" w:cs="Calibri"/>
-          <w:noProof w:val="0"/>
-          <w:color w:val="FF0000"/>
-          <w:sz w:val="22"/>
-          <w:szCs w:val="22"/>
-          <w:lang w:val="en-GB"/>
-        </w:rPr>
-        <w:t>. Matching the microbes to specific locations/objects is incredibly hard.</w:t>
-      </w:r>
-    </w:p>
-    <w:p>
-      <w:pPr>
-        <w:pStyle w:val="Normal"/>
         <w:ind w:left="0"/>
         <w:rPr>
-          <w:b w:val="1"/>
-          <w:bCs w:val="1"/>
+          <w:rFonts w:ascii="Calibri" w:hAnsi="Calibri" w:eastAsia="Calibri" w:cs="Calibri"/>
+          <w:noProof w:val="0"/>
+          <w:color w:val="FF0000"/>
+          <w:sz w:val="22"/>
+          <w:szCs w:val="22"/>
+          <w:lang w:val="en-GB"/>
         </w:rPr>
       </w:pPr>
     </w:p>

</xml_diff>